<commit_message>
chore: Remove unused routes, update cypress tests, and update backend for routes and database
</commit_message>
<xml_diff>
--- a/01-Documents/Reports/X-TPI-Damloup-CahierDesCharges.docx
+++ b/01-Documents/Reports/X-TPI-Damloup-CahierDesCharges.docx
@@ -1,6 +1,6 @@
 
 <file path=word/document.xml><?xml version="1.0" encoding="utf-8"?>
-<w:document xmlns:wpc="http://schemas.microsoft.com/office/word/2010/wordprocessingCanvas" xmlns:cx="http://schemas.microsoft.com/office/drawing/2014/chartex" xmlns:cx1="http://schemas.microsoft.com/office/drawing/2015/9/8/chartex" xmlns:cx2="http://schemas.microsoft.com/office/drawing/2015/10/21/chartex" xmlns:cx3="http://schemas.microsoft.com/office/drawing/2016/5/9/chartex" xmlns:cx4="http://schemas.microsoft.com/office/drawing/2016/5/10/chartex" xmlns:cx5="http://schemas.microsoft.com/office/drawing/2016/5/11/chartex" xmlns:cx6="http://schemas.microsoft.com/office/drawing/2016/5/12/chartex" xmlns:cx7="http://schemas.microsoft.com/office/drawing/2016/5/13/chartex" xmlns:cx8="http://schemas.microsoft.com/office/drawing/2016/5/14/chartex" xmlns:mc="http://schemas.openxmlformats.org/markup-compatibility/2006" xmlns:aink="http://schemas.microsoft.com/office/drawing/2016/ink" xmlns:am3d="http://schemas.microsoft.com/office/drawing/2017/model3d" xmlns:o="urn:schemas-microsoft-com:office:office" xmlns:oel="http://schemas.microsoft.com/office/2019/extlst" xmlns:r="http://schemas.openxmlformats.org/officeDocument/2006/relationships" xmlns:m="http://schemas.openxmlformats.org/officeDocument/2006/math" xmlns:v="urn:schemas-microsoft-com:vml" xmlns:wp14="http://schemas.microsoft.com/office/word/2010/wordprocessingDrawing" xmlns:wp="http://schemas.openxmlformats.org/drawingml/2006/wordprocessingDrawing" xmlns:w10="urn:schemas-microsoft-com:office:word" xmlns:w="http://schemas.openxmlformats.org/wordprocessingml/2006/main" xmlns:w14="http://schemas.microsoft.com/office/word/2010/wordml" xmlns:w15="http://schemas.microsoft.com/office/word/2012/wordml" xmlns:w16cex="http://schemas.microsoft.com/office/word/2018/wordml/cex" xmlns:w16cid="http://schemas.microsoft.com/office/word/2016/wordml/cid" xmlns:w16="http://schemas.microsoft.com/office/word/2018/wordml" xmlns:w16sdtdh="http://schemas.microsoft.com/office/word/2020/wordml/sdtdatahash" xmlns:w16se="http://schemas.microsoft.com/office/word/2015/wordml/symex" xmlns:wpg="http://schemas.microsoft.com/office/word/2010/wordprocessingGroup" xmlns:wpi="http://schemas.microsoft.com/office/word/2010/wordprocessingInk" xmlns:wne="http://schemas.microsoft.com/office/word/2006/wordml" xmlns:wps="http://schemas.microsoft.com/office/word/2010/wordprocessingShape" mc:Ignorable="w14 w15 w16se w16cid w16 w16cex w16sdtdh wp14">
+<w:document xmlns:wpc="http://schemas.microsoft.com/office/word/2010/wordprocessingCanvas" xmlns:cx="http://schemas.microsoft.com/office/drawing/2014/chartex" xmlns:cx1="http://schemas.microsoft.com/office/drawing/2015/9/8/chartex" xmlns:cx2="http://schemas.microsoft.com/office/drawing/2015/10/21/chartex" xmlns:cx3="http://schemas.microsoft.com/office/drawing/2016/5/9/chartex" xmlns:cx4="http://schemas.microsoft.com/office/drawing/2016/5/10/chartex" xmlns:cx5="http://schemas.microsoft.com/office/drawing/2016/5/11/chartex" xmlns:cx6="http://schemas.microsoft.com/office/drawing/2016/5/12/chartex" xmlns:cx7="http://schemas.microsoft.com/office/drawing/2016/5/13/chartex" xmlns:cx8="http://schemas.microsoft.com/office/drawing/2016/5/14/chartex" xmlns:mc="http://schemas.openxmlformats.org/markup-compatibility/2006" xmlns:aink="http://schemas.microsoft.com/office/drawing/2016/ink" xmlns:am3d="http://schemas.microsoft.com/office/drawing/2017/model3d" xmlns:o="urn:schemas-microsoft-com:office:office" xmlns:oel="http://schemas.microsoft.com/office/2019/extlst" xmlns:r="http://schemas.openxmlformats.org/officeDocument/2006/relationships" xmlns:m="http://schemas.openxmlformats.org/officeDocument/2006/math" xmlns:v="urn:schemas-microsoft-com:vml" xmlns:wp14="http://schemas.microsoft.com/office/word/2010/wordprocessingDrawing" xmlns:wp="http://schemas.openxmlformats.org/drawingml/2006/wordprocessingDrawing" xmlns:w10="urn:schemas-microsoft-com:office:word" xmlns:w="http://schemas.openxmlformats.org/wordprocessingml/2006/main" xmlns:w14="http://schemas.microsoft.com/office/word/2010/wordml" xmlns:w15="http://schemas.microsoft.com/office/word/2012/wordml" xmlns:w16cex="http://schemas.microsoft.com/office/word/2018/wordml/cex" xmlns:w16cid="http://schemas.microsoft.com/office/word/2016/wordml/cid" xmlns:w16="http://schemas.microsoft.com/office/word/2018/wordml" xmlns:w16du="http://schemas.microsoft.com/office/word/2023/wordml/word16du" xmlns:w16sdtdh="http://schemas.microsoft.com/office/word/2020/wordml/sdtdatahash" xmlns:w16se="http://schemas.microsoft.com/office/word/2015/wordml/symex" xmlns:wpg="http://schemas.microsoft.com/office/word/2010/wordprocessingGroup" xmlns:wpi="http://schemas.microsoft.com/office/word/2010/wordprocessingInk" xmlns:wne="http://schemas.microsoft.com/office/word/2006/wordml" xmlns:wps="http://schemas.microsoft.com/office/word/2010/wordprocessingShape" mc:Ignorable="w14 w15 w16se w16cid w16 w16cex w16sdtdh w16du wp14">
   <w:body>
     <w:p>
       <w:pPr>
@@ -32,9 +32,9 @@
         <w:tblLook w:val="01E0" w:firstRow="1" w:lastRow="1" w:firstColumn="1" w:lastColumn="1" w:noHBand="0" w:noVBand="0"/>
       </w:tblPr>
       <w:tblGrid>
-        <w:gridCol w:w="2600"/>
-        <w:gridCol w:w="4367"/>
         <w:gridCol w:w="2661"/>
+        <w:gridCol w:w="4470"/>
+        <w:gridCol w:w="2723"/>
       </w:tblGrid>
       <w:tr>
         <w:trPr>
@@ -251,27 +251,12 @@
                 <w:rFonts w:ascii="Century Gothic" w:hAnsi="Century Gothic"/>
               </w:rPr>
             </w:pPr>
-            <w:sdt>
-              <w:sdtPr>
-                <w:rPr>
-                  <w:rFonts w:ascii="Century Gothic" w:hAnsi="Century Gothic"/>
-                </w:rPr>
-                <w:id w:val="775522839"/>
-                <w14:checkbox>
-                  <w14:checked w14:val="0"/>
-                  <w14:checkedState w14:val="2612" w14:font="MS Gothic"/>
-                  <w14:uncheckedState w14:val="2610" w14:font="MS Gothic"/>
-                </w14:checkbox>
-              </w:sdtPr>
-              <w:sdtContent>
-                <w:r>
-                  <w:rPr>
-                    <w:rFonts w:ascii="MS Gothic" w:eastAsia="MS Gothic" w:hAnsi="MS Gothic" w:hint="eastAsia"/>
-                  </w:rPr>
-                  <w:t>☐</w:t>
-                </w:r>
-              </w:sdtContent>
-            </w:sdt>
+            <w:r>
+              <w:rPr>
+                <w:rFonts w:ascii="MS Gothic" w:eastAsia="MS Gothic" w:hAnsi="MS Gothic" w:hint="eastAsia"/>
+              </w:rPr>
+              <w:t>☐</w:t>
+            </w:r>
             <w:r>
               <w:rPr>
                 <w:rFonts w:ascii="Century Gothic" w:hAnsi="Century Gothic"/>
@@ -321,27 +306,12 @@
                 <w:rFonts w:ascii="Century Gothic" w:hAnsi="Century Gothic"/>
               </w:rPr>
             </w:pPr>
-            <w:sdt>
-              <w:sdtPr>
-                <w:rPr>
-                  <w:rFonts w:ascii="Century Gothic" w:hAnsi="Century Gothic"/>
-                </w:rPr>
-                <w:id w:val="-470364135"/>
-                <w14:checkbox>
-                  <w14:checked w14:val="1"/>
-                  <w14:checkedState w14:val="2612" w14:font="MS Gothic"/>
-                  <w14:uncheckedState w14:val="2610" w14:font="MS Gothic"/>
-                </w14:checkbox>
-              </w:sdtPr>
-              <w:sdtContent>
-                <w:r>
-                  <w:rPr>
-                    <w:rFonts w:ascii="MS Gothic" w:eastAsia="MS Gothic" w:hAnsi="MS Gothic" w:hint="eastAsia"/>
-                  </w:rPr>
-                  <w:t>☒</w:t>
-                </w:r>
-              </w:sdtContent>
-            </w:sdt>
+            <w:r>
+              <w:rPr>
+                <w:rFonts w:ascii="MS Gothic" w:eastAsia="MS Gothic" w:hAnsi="MS Gothic" w:hint="eastAsia"/>
+              </w:rPr>
+              <w:t>☒</w:t>
+            </w:r>
             <w:r>
               <w:rPr>
                 <w:rFonts w:ascii="Century Gothic" w:hAnsi="Century Gothic"/>
@@ -393,27 +363,12 @@
                 <w:rFonts w:ascii="Century Gothic" w:hAnsi="Century Gothic"/>
               </w:rPr>
             </w:pPr>
-            <w:sdt>
-              <w:sdtPr>
-                <w:rPr>
-                  <w:rFonts w:ascii="Century Gothic" w:hAnsi="Century Gothic"/>
-                </w:rPr>
-                <w:id w:val="-2144423189"/>
-                <w14:checkbox>
-                  <w14:checked w14:val="1"/>
-                  <w14:checkedState w14:val="2612" w14:font="MS Gothic"/>
-                  <w14:uncheckedState w14:val="2610" w14:font="MS Gothic"/>
-                </w14:checkbox>
-              </w:sdtPr>
-              <w:sdtContent>
-                <w:r>
-                  <w:rPr>
-                    <w:rFonts w:ascii="MS Gothic" w:eastAsia="MS Gothic" w:hAnsi="MS Gothic" w:hint="eastAsia"/>
-                  </w:rPr>
-                  <w:t>☒</w:t>
-                </w:r>
-              </w:sdtContent>
-            </w:sdt>
+            <w:r>
+              <w:rPr>
+                <w:rFonts w:ascii="MS Gothic" w:eastAsia="MS Gothic" w:hAnsi="MS Gothic" w:hint="eastAsia"/>
+              </w:rPr>
+              <w:t>☒</w:t>
+            </w:r>
             <w:r>
               <w:rPr>
                 <w:rFonts w:ascii="Century Gothic" w:hAnsi="Century Gothic"/>
@@ -433,27 +388,12 @@
                 <w:rFonts w:ascii="Century Gothic" w:hAnsi="Century Gothic"/>
               </w:rPr>
             </w:pPr>
-            <w:sdt>
-              <w:sdtPr>
-                <w:rPr>
-                  <w:rFonts w:ascii="Century Gothic" w:hAnsi="Century Gothic"/>
-                </w:rPr>
-                <w:id w:val="-1397276913"/>
-                <w14:checkbox>
-                  <w14:checked w14:val="0"/>
-                  <w14:checkedState w14:val="2612" w14:font="MS Gothic"/>
-                  <w14:uncheckedState w14:val="2610" w14:font="MS Gothic"/>
-                </w14:checkbox>
-              </w:sdtPr>
-              <w:sdtContent>
-                <w:r>
-                  <w:rPr>
-                    <w:rFonts w:ascii="MS Gothic" w:eastAsia="MS Gothic" w:hAnsi="MS Gothic" w:hint="eastAsia"/>
-                  </w:rPr>
-                  <w:t>☐</w:t>
-                </w:r>
-              </w:sdtContent>
-            </w:sdt>
+            <w:r>
+              <w:rPr>
+                <w:rFonts w:ascii="MS Gothic" w:eastAsia="MS Gothic" w:hAnsi="MS Gothic" w:hint="eastAsia"/>
+              </w:rPr>
+              <w:t>☐</w:t>
+            </w:r>
             <w:r>
               <w:rPr>
                 <w:rFonts w:ascii="Century Gothic" w:hAnsi="Century Gothic"/>
@@ -473,27 +413,12 @@
                 <w:rFonts w:ascii="Century Gothic" w:hAnsi="Century Gothic"/>
               </w:rPr>
             </w:pPr>
-            <w:sdt>
-              <w:sdtPr>
-                <w:rPr>
-                  <w:rFonts w:ascii="Century Gothic" w:hAnsi="Century Gothic"/>
-                </w:rPr>
-                <w:id w:val="1949040101"/>
-                <w14:checkbox>
-                  <w14:checked w14:val="0"/>
-                  <w14:checkedState w14:val="2612" w14:font="MS Gothic"/>
-                  <w14:uncheckedState w14:val="2610" w14:font="MS Gothic"/>
-                </w14:checkbox>
-              </w:sdtPr>
-              <w:sdtContent>
-                <w:r>
-                  <w:rPr>
-                    <w:rFonts w:ascii="MS Gothic" w:eastAsia="MS Gothic" w:hAnsi="MS Gothic" w:hint="eastAsia"/>
-                  </w:rPr>
-                  <w:t>☐</w:t>
-                </w:r>
-              </w:sdtContent>
-            </w:sdt>
+            <w:r>
+              <w:rPr>
+                <w:rFonts w:ascii="MS Gothic" w:eastAsia="MS Gothic" w:hAnsi="MS Gothic" w:hint="eastAsia"/>
+              </w:rPr>
+              <w:t>☐</w:t>
+            </w:r>
             <w:r>
               <w:rPr>
                 <w:rFonts w:ascii="Century Gothic" w:hAnsi="Century Gothic"/>
@@ -3936,7 +3861,7 @@
 </file>
 
 <file path=word/endnotes.xml><?xml version="1.0" encoding="utf-8"?>
-<w:endnotes xmlns:wpc="http://schemas.microsoft.com/office/word/2010/wordprocessingCanvas" xmlns:cx="http://schemas.microsoft.com/office/drawing/2014/chartex" xmlns:cx1="http://schemas.microsoft.com/office/drawing/2015/9/8/chartex" xmlns:cx2="http://schemas.microsoft.com/office/drawing/2015/10/21/chartex" xmlns:cx3="http://schemas.microsoft.com/office/drawing/2016/5/9/chartex" xmlns:cx4="http://schemas.microsoft.com/office/drawing/2016/5/10/chartex" xmlns:cx5="http://schemas.microsoft.com/office/drawing/2016/5/11/chartex" xmlns:cx6="http://schemas.microsoft.com/office/drawing/2016/5/12/chartex" xmlns:cx7="http://schemas.microsoft.com/office/drawing/2016/5/13/chartex" xmlns:cx8="http://schemas.microsoft.com/office/drawing/2016/5/14/chartex" xmlns:mc="http://schemas.openxmlformats.org/markup-compatibility/2006" xmlns:aink="http://schemas.microsoft.com/office/drawing/2016/ink" xmlns:am3d="http://schemas.microsoft.com/office/drawing/2017/model3d" xmlns:o="urn:schemas-microsoft-com:office:office" xmlns:oel="http://schemas.microsoft.com/office/2019/extlst" xmlns:r="http://schemas.openxmlformats.org/officeDocument/2006/relationships" xmlns:m="http://schemas.openxmlformats.org/officeDocument/2006/math" xmlns:v="urn:schemas-microsoft-com:vml" xmlns:wp14="http://schemas.microsoft.com/office/word/2010/wordprocessingDrawing" xmlns:wp="http://schemas.openxmlformats.org/drawingml/2006/wordprocessingDrawing" xmlns:w10="urn:schemas-microsoft-com:office:word" xmlns:w="http://schemas.openxmlformats.org/wordprocessingml/2006/main" xmlns:w14="http://schemas.microsoft.com/office/word/2010/wordml" xmlns:w15="http://schemas.microsoft.com/office/word/2012/wordml" xmlns:w16cex="http://schemas.microsoft.com/office/word/2018/wordml/cex" xmlns:w16cid="http://schemas.microsoft.com/office/word/2016/wordml/cid" xmlns:w16="http://schemas.microsoft.com/office/word/2018/wordml" xmlns:w16sdtdh="http://schemas.microsoft.com/office/word/2020/wordml/sdtdatahash" xmlns:w16se="http://schemas.microsoft.com/office/word/2015/wordml/symex" xmlns:wpg="http://schemas.microsoft.com/office/word/2010/wordprocessingGroup" xmlns:wpi="http://schemas.microsoft.com/office/word/2010/wordprocessingInk" xmlns:wne="http://schemas.microsoft.com/office/word/2006/wordml" xmlns:wps="http://schemas.microsoft.com/office/word/2010/wordprocessingShape" mc:Ignorable="w14 w15 w16se w16cid w16 w16cex w16sdtdh wp14">
+<w:endnotes xmlns:wpc="http://schemas.microsoft.com/office/word/2010/wordprocessingCanvas" xmlns:cx="http://schemas.microsoft.com/office/drawing/2014/chartex" xmlns:cx1="http://schemas.microsoft.com/office/drawing/2015/9/8/chartex" xmlns:cx2="http://schemas.microsoft.com/office/drawing/2015/10/21/chartex" xmlns:cx3="http://schemas.microsoft.com/office/drawing/2016/5/9/chartex" xmlns:cx4="http://schemas.microsoft.com/office/drawing/2016/5/10/chartex" xmlns:cx5="http://schemas.microsoft.com/office/drawing/2016/5/11/chartex" xmlns:cx6="http://schemas.microsoft.com/office/drawing/2016/5/12/chartex" xmlns:cx7="http://schemas.microsoft.com/office/drawing/2016/5/13/chartex" xmlns:cx8="http://schemas.microsoft.com/office/drawing/2016/5/14/chartex" xmlns:mc="http://schemas.openxmlformats.org/markup-compatibility/2006" xmlns:aink="http://schemas.microsoft.com/office/drawing/2016/ink" xmlns:am3d="http://schemas.microsoft.com/office/drawing/2017/model3d" xmlns:o="urn:schemas-microsoft-com:office:office" xmlns:oel="http://schemas.microsoft.com/office/2019/extlst" xmlns:r="http://schemas.openxmlformats.org/officeDocument/2006/relationships" xmlns:m="http://schemas.openxmlformats.org/officeDocument/2006/math" xmlns:v="urn:schemas-microsoft-com:vml" xmlns:wp14="http://schemas.microsoft.com/office/word/2010/wordprocessingDrawing" xmlns:wp="http://schemas.openxmlformats.org/drawingml/2006/wordprocessingDrawing" xmlns:w10="urn:schemas-microsoft-com:office:word" xmlns:w="http://schemas.openxmlformats.org/wordprocessingml/2006/main" xmlns:w14="http://schemas.microsoft.com/office/word/2010/wordml" xmlns:w15="http://schemas.microsoft.com/office/word/2012/wordml" xmlns:w16cex="http://schemas.microsoft.com/office/word/2018/wordml/cex" xmlns:w16cid="http://schemas.microsoft.com/office/word/2016/wordml/cid" xmlns:w16="http://schemas.microsoft.com/office/word/2018/wordml" xmlns:w16du="http://schemas.microsoft.com/office/word/2023/wordml/word16du" xmlns:w16sdtdh="http://schemas.microsoft.com/office/word/2020/wordml/sdtdatahash" xmlns:w16se="http://schemas.microsoft.com/office/word/2015/wordml/symex" xmlns:wpg="http://schemas.microsoft.com/office/word/2010/wordprocessingGroup" xmlns:wpi="http://schemas.microsoft.com/office/word/2010/wordprocessingInk" xmlns:wne="http://schemas.microsoft.com/office/word/2006/wordml" xmlns:wps="http://schemas.microsoft.com/office/word/2010/wordprocessingShape" mc:Ignorable="w14 w15 w16se w16cid w16 w16cex w16sdtdh w16du wp14">
   <w:endnote w:type="separator" w:id="-1">
     <w:p>
       <w:r>
@@ -3955,7 +3880,7 @@
 </file>
 
 <file path=word/footer1.xml><?xml version="1.0" encoding="utf-8"?>
-<w:ftr xmlns:wpc="http://schemas.microsoft.com/office/word/2010/wordprocessingCanvas" xmlns:cx="http://schemas.microsoft.com/office/drawing/2014/chartex" xmlns:cx1="http://schemas.microsoft.com/office/drawing/2015/9/8/chartex" xmlns:cx2="http://schemas.microsoft.com/office/drawing/2015/10/21/chartex" xmlns:cx3="http://schemas.microsoft.com/office/drawing/2016/5/9/chartex" xmlns:cx4="http://schemas.microsoft.com/office/drawing/2016/5/10/chartex" xmlns:cx5="http://schemas.microsoft.com/office/drawing/2016/5/11/chartex" xmlns:cx6="http://schemas.microsoft.com/office/drawing/2016/5/12/chartex" xmlns:cx7="http://schemas.microsoft.com/office/drawing/2016/5/13/chartex" xmlns:cx8="http://schemas.microsoft.com/office/drawing/2016/5/14/chartex" xmlns:mc="http://schemas.openxmlformats.org/markup-compatibility/2006" xmlns:aink="http://schemas.microsoft.com/office/drawing/2016/ink" xmlns:am3d="http://schemas.microsoft.com/office/drawing/2017/model3d" xmlns:o="urn:schemas-microsoft-com:office:office" xmlns:oel="http://schemas.microsoft.com/office/2019/extlst" xmlns:r="http://schemas.openxmlformats.org/officeDocument/2006/relationships" xmlns:m="http://schemas.openxmlformats.org/officeDocument/2006/math" xmlns:v="urn:schemas-microsoft-com:vml" xmlns:wp14="http://schemas.microsoft.com/office/word/2010/wordprocessingDrawing" xmlns:wp="http://schemas.openxmlformats.org/drawingml/2006/wordprocessingDrawing" xmlns:w10="urn:schemas-microsoft-com:office:word" xmlns:w="http://schemas.openxmlformats.org/wordprocessingml/2006/main" xmlns:w14="http://schemas.microsoft.com/office/word/2010/wordml" xmlns:w15="http://schemas.microsoft.com/office/word/2012/wordml" xmlns:w16cex="http://schemas.microsoft.com/office/word/2018/wordml/cex" xmlns:w16cid="http://schemas.microsoft.com/office/word/2016/wordml/cid" xmlns:w16="http://schemas.microsoft.com/office/word/2018/wordml" xmlns:w16sdtdh="http://schemas.microsoft.com/office/word/2020/wordml/sdtdatahash" xmlns:w16se="http://schemas.microsoft.com/office/word/2015/wordml/symex" xmlns:wpg="http://schemas.microsoft.com/office/word/2010/wordprocessingGroup" xmlns:wpi="http://schemas.microsoft.com/office/word/2010/wordprocessingInk" xmlns:wne="http://schemas.microsoft.com/office/word/2006/wordml" xmlns:wps="http://schemas.microsoft.com/office/word/2010/wordprocessingShape" mc:Ignorable="w14 w15 w16se w16cid w16 w16cex w16sdtdh wp14">
+<w:ftr xmlns:wpc="http://schemas.microsoft.com/office/word/2010/wordprocessingCanvas" xmlns:cx="http://schemas.microsoft.com/office/drawing/2014/chartex" xmlns:cx1="http://schemas.microsoft.com/office/drawing/2015/9/8/chartex" xmlns:cx2="http://schemas.microsoft.com/office/drawing/2015/10/21/chartex" xmlns:cx3="http://schemas.microsoft.com/office/drawing/2016/5/9/chartex" xmlns:cx4="http://schemas.microsoft.com/office/drawing/2016/5/10/chartex" xmlns:cx5="http://schemas.microsoft.com/office/drawing/2016/5/11/chartex" xmlns:cx6="http://schemas.microsoft.com/office/drawing/2016/5/12/chartex" xmlns:cx7="http://schemas.microsoft.com/office/drawing/2016/5/13/chartex" xmlns:cx8="http://schemas.microsoft.com/office/drawing/2016/5/14/chartex" xmlns:mc="http://schemas.openxmlformats.org/markup-compatibility/2006" xmlns:aink="http://schemas.microsoft.com/office/drawing/2016/ink" xmlns:am3d="http://schemas.microsoft.com/office/drawing/2017/model3d" xmlns:o="urn:schemas-microsoft-com:office:office" xmlns:oel="http://schemas.microsoft.com/office/2019/extlst" xmlns:r="http://schemas.openxmlformats.org/officeDocument/2006/relationships" xmlns:m="http://schemas.openxmlformats.org/officeDocument/2006/math" xmlns:v="urn:schemas-microsoft-com:vml" xmlns:wp14="http://schemas.microsoft.com/office/word/2010/wordprocessingDrawing" xmlns:wp="http://schemas.openxmlformats.org/drawingml/2006/wordprocessingDrawing" xmlns:w10="urn:schemas-microsoft-com:office:word" xmlns:w="http://schemas.openxmlformats.org/wordprocessingml/2006/main" xmlns:w14="http://schemas.microsoft.com/office/word/2010/wordml" xmlns:w15="http://schemas.microsoft.com/office/word/2012/wordml" xmlns:w16cex="http://schemas.microsoft.com/office/word/2018/wordml/cex" xmlns:w16cid="http://schemas.microsoft.com/office/word/2016/wordml/cid" xmlns:w16="http://schemas.microsoft.com/office/word/2018/wordml" xmlns:w16du="http://schemas.microsoft.com/office/word/2023/wordml/word16du" xmlns:w16sdtdh="http://schemas.microsoft.com/office/word/2020/wordml/sdtdatahash" xmlns:w16se="http://schemas.microsoft.com/office/word/2015/wordml/symex" xmlns:wpg="http://schemas.microsoft.com/office/word/2010/wordprocessingGroup" xmlns:wpi="http://schemas.microsoft.com/office/word/2010/wordprocessingInk" xmlns:wne="http://schemas.microsoft.com/office/word/2006/wordml" xmlns:wps="http://schemas.microsoft.com/office/word/2010/wordprocessingShape" mc:Ignorable="w14 w15 w16se w16cid w16 w16cex w16sdtdh w16du wp14">
   <w:p>
     <w:pPr>
       <w:pStyle w:val="Pieddepage"/>
@@ -3991,9 +3916,9 @@
       <w:tblLook w:val="01E0" w:firstRow="1" w:lastRow="1" w:firstColumn="1" w:lastColumn="1" w:noHBand="0" w:noVBand="0"/>
     </w:tblPr>
     <w:tblGrid>
-      <w:gridCol w:w="3893"/>
-      <w:gridCol w:w="2205"/>
-      <w:gridCol w:w="3540"/>
+      <w:gridCol w:w="3951"/>
+      <w:gridCol w:w="2248"/>
+      <w:gridCol w:w="3655"/>
     </w:tblGrid>
     <w:tr>
       <w:trPr>
@@ -4321,7 +4246,7 @@
             <w:rPr>
               <w:noProof/>
             </w:rPr>
-            <w:t>10:00</w:t>
+            <w:t>08:05</w:t>
           </w:r>
           <w:r>
             <w:fldChar w:fldCharType="end"/>
@@ -4350,7 +4275,7 @@
 </file>
 
 <file path=word/footer2.xml><?xml version="1.0" encoding="utf-8"?>
-<w:ftr xmlns:wpc="http://schemas.microsoft.com/office/word/2010/wordprocessingCanvas" xmlns:cx="http://schemas.microsoft.com/office/drawing/2014/chartex" xmlns:cx1="http://schemas.microsoft.com/office/drawing/2015/9/8/chartex" xmlns:cx2="http://schemas.microsoft.com/office/drawing/2015/10/21/chartex" xmlns:cx3="http://schemas.microsoft.com/office/drawing/2016/5/9/chartex" xmlns:cx4="http://schemas.microsoft.com/office/drawing/2016/5/10/chartex" xmlns:cx5="http://schemas.microsoft.com/office/drawing/2016/5/11/chartex" xmlns:cx6="http://schemas.microsoft.com/office/drawing/2016/5/12/chartex" xmlns:cx7="http://schemas.microsoft.com/office/drawing/2016/5/13/chartex" xmlns:cx8="http://schemas.microsoft.com/office/drawing/2016/5/14/chartex" xmlns:mc="http://schemas.openxmlformats.org/markup-compatibility/2006" xmlns:aink="http://schemas.microsoft.com/office/drawing/2016/ink" xmlns:am3d="http://schemas.microsoft.com/office/drawing/2017/model3d" xmlns:o="urn:schemas-microsoft-com:office:office" xmlns:oel="http://schemas.microsoft.com/office/2019/extlst" xmlns:r="http://schemas.openxmlformats.org/officeDocument/2006/relationships" xmlns:m="http://schemas.openxmlformats.org/officeDocument/2006/math" xmlns:v="urn:schemas-microsoft-com:vml" xmlns:wp14="http://schemas.microsoft.com/office/word/2010/wordprocessingDrawing" xmlns:wp="http://schemas.openxmlformats.org/drawingml/2006/wordprocessingDrawing" xmlns:w10="urn:schemas-microsoft-com:office:word" xmlns:w="http://schemas.openxmlformats.org/wordprocessingml/2006/main" xmlns:w14="http://schemas.microsoft.com/office/word/2010/wordml" xmlns:w15="http://schemas.microsoft.com/office/word/2012/wordml" xmlns:w16cex="http://schemas.microsoft.com/office/word/2018/wordml/cex" xmlns:w16cid="http://schemas.microsoft.com/office/word/2016/wordml/cid" xmlns:w16="http://schemas.microsoft.com/office/word/2018/wordml" xmlns:w16sdtdh="http://schemas.microsoft.com/office/word/2020/wordml/sdtdatahash" xmlns:w16se="http://schemas.microsoft.com/office/word/2015/wordml/symex" xmlns:wpg="http://schemas.microsoft.com/office/word/2010/wordprocessingGroup" xmlns:wpi="http://schemas.microsoft.com/office/word/2010/wordprocessingInk" xmlns:wne="http://schemas.microsoft.com/office/word/2006/wordml" xmlns:wps="http://schemas.microsoft.com/office/word/2010/wordprocessingShape" mc:Ignorable="w14 w15 w16se w16cid w16 w16cex w16sdtdh wp14">
+<w:ftr xmlns:wpc="http://schemas.microsoft.com/office/word/2010/wordprocessingCanvas" xmlns:cx="http://schemas.microsoft.com/office/drawing/2014/chartex" xmlns:cx1="http://schemas.microsoft.com/office/drawing/2015/9/8/chartex" xmlns:cx2="http://schemas.microsoft.com/office/drawing/2015/10/21/chartex" xmlns:cx3="http://schemas.microsoft.com/office/drawing/2016/5/9/chartex" xmlns:cx4="http://schemas.microsoft.com/office/drawing/2016/5/10/chartex" xmlns:cx5="http://schemas.microsoft.com/office/drawing/2016/5/11/chartex" xmlns:cx6="http://schemas.microsoft.com/office/drawing/2016/5/12/chartex" xmlns:cx7="http://schemas.microsoft.com/office/drawing/2016/5/13/chartex" xmlns:cx8="http://schemas.microsoft.com/office/drawing/2016/5/14/chartex" xmlns:mc="http://schemas.openxmlformats.org/markup-compatibility/2006" xmlns:aink="http://schemas.microsoft.com/office/drawing/2016/ink" xmlns:am3d="http://schemas.microsoft.com/office/drawing/2017/model3d" xmlns:o="urn:schemas-microsoft-com:office:office" xmlns:oel="http://schemas.microsoft.com/office/2019/extlst" xmlns:r="http://schemas.openxmlformats.org/officeDocument/2006/relationships" xmlns:m="http://schemas.openxmlformats.org/officeDocument/2006/math" xmlns:v="urn:schemas-microsoft-com:vml" xmlns:wp14="http://schemas.microsoft.com/office/word/2010/wordprocessingDrawing" xmlns:wp="http://schemas.openxmlformats.org/drawingml/2006/wordprocessingDrawing" xmlns:w10="urn:schemas-microsoft-com:office:word" xmlns:w="http://schemas.openxmlformats.org/wordprocessingml/2006/main" xmlns:w14="http://schemas.microsoft.com/office/word/2010/wordml" xmlns:w15="http://schemas.microsoft.com/office/word/2012/wordml" xmlns:w16cex="http://schemas.microsoft.com/office/word/2018/wordml/cex" xmlns:w16cid="http://schemas.microsoft.com/office/word/2016/wordml/cid" xmlns:w16="http://schemas.microsoft.com/office/word/2018/wordml" xmlns:w16du="http://schemas.microsoft.com/office/word/2023/wordml/word16du" xmlns:w16sdtdh="http://schemas.microsoft.com/office/word/2020/wordml/sdtdatahash" xmlns:w16se="http://schemas.microsoft.com/office/word/2015/wordml/symex" xmlns:wpg="http://schemas.microsoft.com/office/word/2010/wordprocessingGroup" xmlns:wpi="http://schemas.microsoft.com/office/word/2010/wordprocessingInk" xmlns:wne="http://schemas.microsoft.com/office/word/2006/wordml" xmlns:wps="http://schemas.microsoft.com/office/word/2010/wordprocessingShape" mc:Ignorable="w14 w15 w16se w16cid w16 w16cex w16sdtdh w16du wp14">
   <w:p>
     <w:pPr>
       <w:pStyle w:val="Pieddepage"/>
@@ -4362,78 +4287,11 @@
     </w:pPr>
     <w:r>
       <w:rPr>
-        <w:rFonts w:cs="Arial"/>
         <w:noProof/>
-        <w:sz w:val="12"/>
-      </w:rPr>
-      <mc:AlternateContent>
-        <mc:Choice Requires="wps">
-          <w:drawing>
-            <wp:anchor distT="0" distB="0" distL="114300" distR="114300" simplePos="0" relativeHeight="251657728" behindDoc="0" locked="0" layoutInCell="1" allowOverlap="1" wp14:anchorId="47828AAC" wp14:editId="760EB489">
-              <wp:simplePos x="0" y="0"/>
-              <wp:positionH relativeFrom="column">
-                <wp:posOffset>-6350</wp:posOffset>
-              </wp:positionH>
-              <wp:positionV relativeFrom="paragraph">
-                <wp:posOffset>-1270</wp:posOffset>
-              </wp:positionV>
-              <wp:extent cx="6309995" cy="0"/>
-              <wp:effectExtent l="12700" t="8255" r="11430" b="10795"/>
-              <wp:wrapNone/>
-              <wp:docPr id="1" name="Line 2"/>
-              <wp:cNvGraphicFramePr>
-                <a:graphicFrameLocks xmlns:a="http://schemas.openxmlformats.org/drawingml/2006/main"/>
-              </wp:cNvGraphicFramePr>
-              <a:graphic xmlns:a="http://schemas.openxmlformats.org/drawingml/2006/main">
-                <a:graphicData uri="http://schemas.microsoft.com/office/word/2010/wordprocessingShape">
-                  <wps:wsp>
-                    <wps:cNvCnPr>
-                      <a:cxnSpLocks noChangeShapeType="1"/>
-                    </wps:cNvCnPr>
-                    <wps:spPr bwMode="auto">
-                      <a:xfrm>
-                        <a:off x="0" y="0"/>
-                        <a:ext cx="6309995" cy="0"/>
-                      </a:xfrm>
-                      <a:prstGeom prst="line">
-                        <a:avLst/>
-                      </a:prstGeom>
-                      <a:noFill/>
-                      <a:ln w="9525">
-                        <a:solidFill>
-                          <a:srgbClr val="000000"/>
-                        </a:solidFill>
-                        <a:round/>
-                        <a:headEnd/>
-                        <a:tailEnd/>
-                      </a:ln>
-                      <a:extLst>
-                        <a:ext uri="{909E8E84-426E-40DD-AFC4-6F175D3DCCD1}">
-                          <a14:hiddenFill xmlns:a14="http://schemas.microsoft.com/office/drawing/2010/main">
-                            <a:noFill/>
-                          </a14:hiddenFill>
-                        </a:ext>
-                      </a:extLst>
-                    </wps:spPr>
-                    <wps:bodyPr/>
-                  </wps:wsp>
-                </a:graphicData>
-              </a:graphic>
-              <wp14:sizeRelH relativeFrom="page">
-                <wp14:pctWidth>0</wp14:pctWidth>
-              </wp14:sizeRelH>
-              <wp14:sizeRelV relativeFrom="page">
-                <wp14:pctHeight>0</wp14:pctHeight>
-              </wp14:sizeRelV>
-            </wp:anchor>
-          </w:drawing>
-        </mc:Choice>
-        <mc:Fallback>
-          <w:pict>
-            <v:line w14:anchorId="4D36FE59" id="Line 2" o:spid="_x0000_s1026" style="position:absolute;z-index:251657728;visibility:visible;mso-wrap-style:square;mso-width-percent:0;mso-height-percent:0;mso-wrap-distance-left:9pt;mso-wrap-distance-top:0;mso-wrap-distance-right:9pt;mso-wrap-distance-bottom:0;mso-position-horizontal:absolute;mso-position-horizontal-relative:text;mso-position-vertical:absolute;mso-position-vertical-relative:text;mso-width-percent:0;mso-height-percent:0;mso-width-relative:page;mso-height-relative:page" from="-.5pt,-.1pt" to="496.35pt,-.1pt" o:gfxdata="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"/>
-          </w:pict>
-        </mc:Fallback>
-      </mc:AlternateContent>
+      </w:rPr>
+      <w:pict w14:anchorId="0DC1B599">
+        <v:line id="Line 2" o:spid="_x0000_s1025" style="position:absolute;z-index:251657728;visibility:visible;mso-wrap-style:square;mso-width-percent:0;mso-height-percent:0;mso-wrap-distance-left:9pt;mso-wrap-distance-top:0;mso-wrap-distance-right:9pt;mso-wrap-distance-bottom:0;mso-position-horizontal:absolute;mso-position-horizontal-relative:text;mso-position-vertical:absolute;mso-position-vertical-relative:text;mso-width-percent:0;mso-height-percent:0;mso-width-relative:page;mso-height-relative:page" from="-.5pt,-.1pt" to="496.35pt,-.1pt" o:gfxdata="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"/>
+      </w:pict>
     </w:r>
   </w:p>
   <w:p>
@@ -4599,7 +4457,7 @@
         <w:snapToGrid w:val="0"/>
         <w:sz w:val="12"/>
       </w:rPr>
-      <w:t>03/05/2024</w:t>
+      <w:t>02/06/2024</w:t>
     </w:r>
     <w:r>
       <w:rPr>
@@ -4648,7 +4506,7 @@
         <w:snapToGrid w:val="0"/>
         <w:sz w:val="12"/>
       </w:rPr>
-      <w:t>10:00</w:t>
+      <w:t>08:05</w:t>
     </w:r>
     <w:r>
       <w:rPr>
@@ -4790,7 +4648,7 @@
 </file>
 
 <file path=word/footnotes.xml><?xml version="1.0" encoding="utf-8"?>
-<w:footnotes xmlns:wpc="http://schemas.microsoft.com/office/word/2010/wordprocessingCanvas" xmlns:cx="http://schemas.microsoft.com/office/drawing/2014/chartex" xmlns:cx1="http://schemas.microsoft.com/office/drawing/2015/9/8/chartex" xmlns:cx2="http://schemas.microsoft.com/office/drawing/2015/10/21/chartex" xmlns:cx3="http://schemas.microsoft.com/office/drawing/2016/5/9/chartex" xmlns:cx4="http://schemas.microsoft.com/office/drawing/2016/5/10/chartex" xmlns:cx5="http://schemas.microsoft.com/office/drawing/2016/5/11/chartex" xmlns:cx6="http://schemas.microsoft.com/office/drawing/2016/5/12/chartex" xmlns:cx7="http://schemas.microsoft.com/office/drawing/2016/5/13/chartex" xmlns:cx8="http://schemas.microsoft.com/office/drawing/2016/5/14/chartex" xmlns:mc="http://schemas.openxmlformats.org/markup-compatibility/2006" xmlns:aink="http://schemas.microsoft.com/office/drawing/2016/ink" xmlns:am3d="http://schemas.microsoft.com/office/drawing/2017/model3d" xmlns:o="urn:schemas-microsoft-com:office:office" xmlns:oel="http://schemas.microsoft.com/office/2019/extlst" xmlns:r="http://schemas.openxmlformats.org/officeDocument/2006/relationships" xmlns:m="http://schemas.openxmlformats.org/officeDocument/2006/math" xmlns:v="urn:schemas-microsoft-com:vml" xmlns:wp14="http://schemas.microsoft.com/office/word/2010/wordprocessingDrawing" xmlns:wp="http://schemas.openxmlformats.org/drawingml/2006/wordprocessingDrawing" xmlns:w10="urn:schemas-microsoft-com:office:word" xmlns:w="http://schemas.openxmlformats.org/wordprocessingml/2006/main" xmlns:w14="http://schemas.microsoft.com/office/word/2010/wordml" xmlns:w15="http://schemas.microsoft.com/office/word/2012/wordml" xmlns:w16cex="http://schemas.microsoft.com/office/word/2018/wordml/cex" xmlns:w16cid="http://schemas.microsoft.com/office/word/2016/wordml/cid" xmlns:w16="http://schemas.microsoft.com/office/word/2018/wordml" xmlns:w16sdtdh="http://schemas.microsoft.com/office/word/2020/wordml/sdtdatahash" xmlns:w16se="http://schemas.microsoft.com/office/word/2015/wordml/symex" xmlns:wpg="http://schemas.microsoft.com/office/word/2010/wordprocessingGroup" xmlns:wpi="http://schemas.microsoft.com/office/word/2010/wordprocessingInk" xmlns:wne="http://schemas.microsoft.com/office/word/2006/wordml" xmlns:wps="http://schemas.microsoft.com/office/word/2010/wordprocessingShape" mc:Ignorable="w14 w15 w16se w16cid w16 w16cex w16sdtdh wp14">
+<w:footnotes xmlns:wpc="http://schemas.microsoft.com/office/word/2010/wordprocessingCanvas" xmlns:cx="http://schemas.microsoft.com/office/drawing/2014/chartex" xmlns:cx1="http://schemas.microsoft.com/office/drawing/2015/9/8/chartex" xmlns:cx2="http://schemas.microsoft.com/office/drawing/2015/10/21/chartex" xmlns:cx3="http://schemas.microsoft.com/office/drawing/2016/5/9/chartex" xmlns:cx4="http://schemas.microsoft.com/office/drawing/2016/5/10/chartex" xmlns:cx5="http://schemas.microsoft.com/office/drawing/2016/5/11/chartex" xmlns:cx6="http://schemas.microsoft.com/office/drawing/2016/5/12/chartex" xmlns:cx7="http://schemas.microsoft.com/office/drawing/2016/5/13/chartex" xmlns:cx8="http://schemas.microsoft.com/office/drawing/2016/5/14/chartex" xmlns:mc="http://schemas.openxmlformats.org/markup-compatibility/2006" xmlns:aink="http://schemas.microsoft.com/office/drawing/2016/ink" xmlns:am3d="http://schemas.microsoft.com/office/drawing/2017/model3d" xmlns:o="urn:schemas-microsoft-com:office:office" xmlns:oel="http://schemas.microsoft.com/office/2019/extlst" xmlns:r="http://schemas.openxmlformats.org/officeDocument/2006/relationships" xmlns:m="http://schemas.openxmlformats.org/officeDocument/2006/math" xmlns:v="urn:schemas-microsoft-com:vml" xmlns:wp14="http://schemas.microsoft.com/office/word/2010/wordprocessingDrawing" xmlns:wp="http://schemas.openxmlformats.org/drawingml/2006/wordprocessingDrawing" xmlns:w10="urn:schemas-microsoft-com:office:word" xmlns:w="http://schemas.openxmlformats.org/wordprocessingml/2006/main" xmlns:w14="http://schemas.microsoft.com/office/word/2010/wordml" xmlns:w15="http://schemas.microsoft.com/office/word/2012/wordml" xmlns:w16cex="http://schemas.microsoft.com/office/word/2018/wordml/cex" xmlns:w16cid="http://schemas.microsoft.com/office/word/2016/wordml/cid" xmlns:w16="http://schemas.microsoft.com/office/word/2018/wordml" xmlns:w16du="http://schemas.microsoft.com/office/word/2023/wordml/word16du" xmlns:w16sdtdh="http://schemas.microsoft.com/office/word/2020/wordml/sdtdatahash" xmlns:w16se="http://schemas.microsoft.com/office/word/2015/wordml/symex" xmlns:wpg="http://schemas.microsoft.com/office/word/2010/wordprocessingGroup" xmlns:wpi="http://schemas.microsoft.com/office/word/2010/wordprocessingInk" xmlns:wne="http://schemas.microsoft.com/office/word/2006/wordml" xmlns:wps="http://schemas.microsoft.com/office/word/2010/wordprocessingShape" mc:Ignorable="w14 w15 w16se w16cid w16 w16cex w16sdtdh w16du wp14">
   <w:footnote w:type="separator" w:id="-1">
     <w:p>
       <w:r>
@@ -4809,7 +4667,7 @@
 </file>
 
 <file path=word/header1.xml><?xml version="1.0" encoding="utf-8"?>
-<w:hdr xmlns:wpc="http://schemas.microsoft.com/office/word/2010/wordprocessingCanvas" xmlns:cx="http://schemas.microsoft.com/office/drawing/2014/chartex" xmlns:cx1="http://schemas.microsoft.com/office/drawing/2015/9/8/chartex" xmlns:cx2="http://schemas.microsoft.com/office/drawing/2015/10/21/chartex" xmlns:cx3="http://schemas.microsoft.com/office/drawing/2016/5/9/chartex" xmlns:cx4="http://schemas.microsoft.com/office/drawing/2016/5/10/chartex" xmlns:cx5="http://schemas.microsoft.com/office/drawing/2016/5/11/chartex" xmlns:cx6="http://schemas.microsoft.com/office/drawing/2016/5/12/chartex" xmlns:cx7="http://schemas.microsoft.com/office/drawing/2016/5/13/chartex" xmlns:cx8="http://schemas.microsoft.com/office/drawing/2016/5/14/chartex" xmlns:mc="http://schemas.openxmlformats.org/markup-compatibility/2006" xmlns:aink="http://schemas.microsoft.com/office/drawing/2016/ink" xmlns:am3d="http://schemas.microsoft.com/office/drawing/2017/model3d" xmlns:o="urn:schemas-microsoft-com:office:office" xmlns:oel="http://schemas.microsoft.com/office/2019/extlst" xmlns:r="http://schemas.openxmlformats.org/officeDocument/2006/relationships" xmlns:m="http://schemas.openxmlformats.org/officeDocument/2006/math" xmlns:v="urn:schemas-microsoft-com:vml" xmlns:wp14="http://schemas.microsoft.com/office/word/2010/wordprocessingDrawing" xmlns:wp="http://schemas.openxmlformats.org/drawingml/2006/wordprocessingDrawing" xmlns:w10="urn:schemas-microsoft-com:office:word" xmlns:w="http://schemas.openxmlformats.org/wordprocessingml/2006/main" xmlns:w14="http://schemas.microsoft.com/office/word/2010/wordml" xmlns:w15="http://schemas.microsoft.com/office/word/2012/wordml" xmlns:w16cex="http://schemas.microsoft.com/office/word/2018/wordml/cex" xmlns:w16cid="http://schemas.microsoft.com/office/word/2016/wordml/cid" xmlns:w16="http://schemas.microsoft.com/office/word/2018/wordml" xmlns:w16sdtdh="http://schemas.microsoft.com/office/word/2020/wordml/sdtdatahash" xmlns:w16se="http://schemas.microsoft.com/office/word/2015/wordml/symex" xmlns:wpg="http://schemas.microsoft.com/office/word/2010/wordprocessingGroup" xmlns:wpi="http://schemas.microsoft.com/office/word/2010/wordprocessingInk" xmlns:wne="http://schemas.microsoft.com/office/word/2006/wordml" xmlns:wps="http://schemas.microsoft.com/office/word/2010/wordprocessingShape" mc:Ignorable="w14 w15 w16se w16cid w16 w16cex w16sdtdh wp14">
+<w:hdr xmlns:wpc="http://schemas.microsoft.com/office/word/2010/wordprocessingCanvas" xmlns:cx="http://schemas.microsoft.com/office/drawing/2014/chartex" xmlns:cx1="http://schemas.microsoft.com/office/drawing/2015/9/8/chartex" xmlns:cx2="http://schemas.microsoft.com/office/drawing/2015/10/21/chartex" xmlns:cx3="http://schemas.microsoft.com/office/drawing/2016/5/9/chartex" xmlns:cx4="http://schemas.microsoft.com/office/drawing/2016/5/10/chartex" xmlns:cx5="http://schemas.microsoft.com/office/drawing/2016/5/11/chartex" xmlns:cx6="http://schemas.microsoft.com/office/drawing/2016/5/12/chartex" xmlns:cx7="http://schemas.microsoft.com/office/drawing/2016/5/13/chartex" xmlns:cx8="http://schemas.microsoft.com/office/drawing/2016/5/14/chartex" xmlns:mc="http://schemas.openxmlformats.org/markup-compatibility/2006" xmlns:aink="http://schemas.microsoft.com/office/drawing/2016/ink" xmlns:am3d="http://schemas.microsoft.com/office/drawing/2017/model3d" xmlns:o="urn:schemas-microsoft-com:office:office" xmlns:oel="http://schemas.microsoft.com/office/2019/extlst" xmlns:r="http://schemas.openxmlformats.org/officeDocument/2006/relationships" xmlns:m="http://schemas.openxmlformats.org/officeDocument/2006/math" xmlns:v="urn:schemas-microsoft-com:vml" xmlns:wp14="http://schemas.microsoft.com/office/word/2010/wordprocessingDrawing" xmlns:wp="http://schemas.openxmlformats.org/drawingml/2006/wordprocessingDrawing" xmlns:w10="urn:schemas-microsoft-com:office:word" xmlns:w="http://schemas.openxmlformats.org/wordprocessingml/2006/main" xmlns:w14="http://schemas.microsoft.com/office/word/2010/wordml" xmlns:w15="http://schemas.microsoft.com/office/word/2012/wordml" xmlns:w16cex="http://schemas.microsoft.com/office/word/2018/wordml/cex" xmlns:w16cid="http://schemas.microsoft.com/office/word/2016/wordml/cid" xmlns:w16="http://schemas.microsoft.com/office/word/2018/wordml" xmlns:w16du="http://schemas.microsoft.com/office/word/2023/wordml/word16du" xmlns:w16sdtdh="http://schemas.microsoft.com/office/word/2020/wordml/sdtdatahash" xmlns:w16se="http://schemas.microsoft.com/office/word/2015/wordml/symex" xmlns:wpg="http://schemas.microsoft.com/office/word/2010/wordprocessingGroup" xmlns:wpi="http://schemas.microsoft.com/office/word/2010/wordprocessingInk" xmlns:wne="http://schemas.microsoft.com/office/word/2006/wordml" xmlns:wps="http://schemas.microsoft.com/office/word/2010/wordprocessingShape" mc:Ignorable="w14 w15 w16se w16cid w16 w16cex w16sdtdh w16du wp14">
   <w:tbl>
     <w:tblPr>
       <w:tblW w:w="0" w:type="auto"/>
@@ -4923,7 +4781,7 @@
 </file>
 
 <file path=word/header2.xml><?xml version="1.0" encoding="utf-8"?>
-<w:hdr xmlns:wpc="http://schemas.microsoft.com/office/word/2010/wordprocessingCanvas" xmlns:cx="http://schemas.microsoft.com/office/drawing/2014/chartex" xmlns:cx1="http://schemas.microsoft.com/office/drawing/2015/9/8/chartex" xmlns:cx2="http://schemas.microsoft.com/office/drawing/2015/10/21/chartex" xmlns:cx3="http://schemas.microsoft.com/office/drawing/2016/5/9/chartex" xmlns:cx4="http://schemas.microsoft.com/office/drawing/2016/5/10/chartex" xmlns:cx5="http://schemas.microsoft.com/office/drawing/2016/5/11/chartex" xmlns:cx6="http://schemas.microsoft.com/office/drawing/2016/5/12/chartex" xmlns:cx7="http://schemas.microsoft.com/office/drawing/2016/5/13/chartex" xmlns:cx8="http://schemas.microsoft.com/office/drawing/2016/5/14/chartex" xmlns:mc="http://schemas.openxmlformats.org/markup-compatibility/2006" xmlns:aink="http://schemas.microsoft.com/office/drawing/2016/ink" xmlns:am3d="http://schemas.microsoft.com/office/drawing/2017/model3d" xmlns:o="urn:schemas-microsoft-com:office:office" xmlns:oel="http://schemas.microsoft.com/office/2019/extlst" xmlns:r="http://schemas.openxmlformats.org/officeDocument/2006/relationships" xmlns:m="http://schemas.openxmlformats.org/officeDocument/2006/math" xmlns:v="urn:schemas-microsoft-com:vml" xmlns:wp14="http://schemas.microsoft.com/office/word/2010/wordprocessingDrawing" xmlns:wp="http://schemas.openxmlformats.org/drawingml/2006/wordprocessingDrawing" xmlns:w10="urn:schemas-microsoft-com:office:word" xmlns:w="http://schemas.openxmlformats.org/wordprocessingml/2006/main" xmlns:w14="http://schemas.microsoft.com/office/word/2010/wordml" xmlns:w15="http://schemas.microsoft.com/office/word/2012/wordml" xmlns:w16cex="http://schemas.microsoft.com/office/word/2018/wordml/cex" xmlns:w16cid="http://schemas.microsoft.com/office/word/2016/wordml/cid" xmlns:w16="http://schemas.microsoft.com/office/word/2018/wordml" xmlns:w16sdtdh="http://schemas.microsoft.com/office/word/2020/wordml/sdtdatahash" xmlns:w16se="http://schemas.microsoft.com/office/word/2015/wordml/symex" xmlns:wpg="http://schemas.microsoft.com/office/word/2010/wordprocessingGroup" xmlns:wpi="http://schemas.microsoft.com/office/word/2010/wordprocessingInk" xmlns:wne="http://schemas.microsoft.com/office/word/2006/wordml" xmlns:wps="http://schemas.microsoft.com/office/word/2010/wordprocessingShape" mc:Ignorable="w14 w15 w16se w16cid w16 w16cex w16sdtdh wp14">
+<w:hdr xmlns:wpc="http://schemas.microsoft.com/office/word/2010/wordprocessingCanvas" xmlns:cx="http://schemas.microsoft.com/office/drawing/2014/chartex" xmlns:cx1="http://schemas.microsoft.com/office/drawing/2015/9/8/chartex" xmlns:cx2="http://schemas.microsoft.com/office/drawing/2015/10/21/chartex" xmlns:cx3="http://schemas.microsoft.com/office/drawing/2016/5/9/chartex" xmlns:cx4="http://schemas.microsoft.com/office/drawing/2016/5/10/chartex" xmlns:cx5="http://schemas.microsoft.com/office/drawing/2016/5/11/chartex" xmlns:cx6="http://schemas.microsoft.com/office/drawing/2016/5/12/chartex" xmlns:cx7="http://schemas.microsoft.com/office/drawing/2016/5/13/chartex" xmlns:cx8="http://schemas.microsoft.com/office/drawing/2016/5/14/chartex" xmlns:mc="http://schemas.openxmlformats.org/markup-compatibility/2006" xmlns:aink="http://schemas.microsoft.com/office/drawing/2016/ink" xmlns:am3d="http://schemas.microsoft.com/office/drawing/2017/model3d" xmlns:o="urn:schemas-microsoft-com:office:office" xmlns:oel="http://schemas.microsoft.com/office/2019/extlst" xmlns:r="http://schemas.openxmlformats.org/officeDocument/2006/relationships" xmlns:m="http://schemas.openxmlformats.org/officeDocument/2006/math" xmlns:v="urn:schemas-microsoft-com:vml" xmlns:wp14="http://schemas.microsoft.com/office/word/2010/wordprocessingDrawing" xmlns:wp="http://schemas.openxmlformats.org/drawingml/2006/wordprocessingDrawing" xmlns:w10="urn:schemas-microsoft-com:office:word" xmlns:w="http://schemas.openxmlformats.org/wordprocessingml/2006/main" xmlns:w14="http://schemas.microsoft.com/office/word/2010/wordml" xmlns:w15="http://schemas.microsoft.com/office/word/2012/wordml" xmlns:w16cex="http://schemas.microsoft.com/office/word/2018/wordml/cex" xmlns:w16cid="http://schemas.microsoft.com/office/word/2016/wordml/cid" xmlns:w16="http://schemas.microsoft.com/office/word/2018/wordml" xmlns:w16du="http://schemas.microsoft.com/office/word/2023/wordml/word16du" xmlns:w16sdtdh="http://schemas.microsoft.com/office/word/2020/wordml/sdtdatahash" xmlns:w16se="http://schemas.microsoft.com/office/word/2015/wordml/symex" xmlns:wpg="http://schemas.microsoft.com/office/word/2010/wordprocessingGroup" xmlns:wpi="http://schemas.microsoft.com/office/word/2010/wordprocessingInk" xmlns:wne="http://schemas.microsoft.com/office/word/2006/wordml" xmlns:wps="http://schemas.microsoft.com/office/word/2010/wordprocessingShape" mc:Ignorable="w14 w15 w16se w16cid w16 w16cex w16sdtdh w16du wp14">
   <w:tbl>
     <w:tblPr>
       <w:tblW w:w="9754" w:type="dxa"/>
@@ -5052,7 +4910,7 @@
 </file>
 
 <file path=word/numbering.xml><?xml version="1.0" encoding="utf-8"?>
-<w:numbering xmlns:wpc="http://schemas.microsoft.com/office/word/2010/wordprocessingCanvas" xmlns:cx="http://schemas.microsoft.com/office/drawing/2014/chartex" xmlns:cx1="http://schemas.microsoft.com/office/drawing/2015/9/8/chartex" xmlns:cx2="http://schemas.microsoft.com/office/drawing/2015/10/21/chartex" xmlns:cx3="http://schemas.microsoft.com/office/drawing/2016/5/9/chartex" xmlns:cx4="http://schemas.microsoft.com/office/drawing/2016/5/10/chartex" xmlns:cx5="http://schemas.microsoft.com/office/drawing/2016/5/11/chartex" xmlns:cx6="http://schemas.microsoft.com/office/drawing/2016/5/12/chartex" xmlns:cx7="http://schemas.microsoft.com/office/drawing/2016/5/13/chartex" xmlns:cx8="http://schemas.microsoft.com/office/drawing/2016/5/14/chartex" xmlns:mc="http://schemas.openxmlformats.org/markup-compatibility/2006" xmlns:aink="http://schemas.microsoft.com/office/drawing/2016/ink" xmlns:am3d="http://schemas.microsoft.com/office/drawing/2017/model3d" xmlns:o="urn:schemas-microsoft-com:office:office" xmlns:oel="http://schemas.microsoft.com/office/2019/extlst" xmlns:r="http://schemas.openxmlformats.org/officeDocument/2006/relationships" xmlns:m="http://schemas.openxmlformats.org/officeDocument/2006/math" xmlns:v="urn:schemas-microsoft-com:vml" xmlns:wp14="http://schemas.microsoft.com/office/word/2010/wordprocessingDrawing" xmlns:wp="http://schemas.openxmlformats.org/drawingml/2006/wordprocessingDrawing" xmlns:w10="urn:schemas-microsoft-com:office:word" xmlns:w="http://schemas.openxmlformats.org/wordprocessingml/2006/main" xmlns:w14="http://schemas.microsoft.com/office/word/2010/wordml" xmlns:w15="http://schemas.microsoft.com/office/word/2012/wordml" xmlns:w16cex="http://schemas.microsoft.com/office/word/2018/wordml/cex" xmlns:w16cid="http://schemas.microsoft.com/office/word/2016/wordml/cid" xmlns:w16="http://schemas.microsoft.com/office/word/2018/wordml" xmlns:w16sdtdh="http://schemas.microsoft.com/office/word/2020/wordml/sdtdatahash" xmlns:w16se="http://schemas.microsoft.com/office/word/2015/wordml/symex" xmlns:wpg="http://schemas.microsoft.com/office/word/2010/wordprocessingGroup" xmlns:wpi="http://schemas.microsoft.com/office/word/2010/wordprocessingInk" xmlns:wne="http://schemas.microsoft.com/office/word/2006/wordml" xmlns:wps="http://schemas.microsoft.com/office/word/2010/wordprocessingShape" mc:Ignorable="w14 w15 w16se w16cid w16 w16cex w16sdtdh wp14">
+<w:numbering xmlns:wpc="http://schemas.microsoft.com/office/word/2010/wordprocessingCanvas" xmlns:cx="http://schemas.microsoft.com/office/drawing/2014/chartex" xmlns:cx1="http://schemas.microsoft.com/office/drawing/2015/9/8/chartex" xmlns:cx2="http://schemas.microsoft.com/office/drawing/2015/10/21/chartex" xmlns:cx3="http://schemas.microsoft.com/office/drawing/2016/5/9/chartex" xmlns:cx4="http://schemas.microsoft.com/office/drawing/2016/5/10/chartex" xmlns:cx5="http://schemas.microsoft.com/office/drawing/2016/5/11/chartex" xmlns:cx6="http://schemas.microsoft.com/office/drawing/2016/5/12/chartex" xmlns:cx7="http://schemas.microsoft.com/office/drawing/2016/5/13/chartex" xmlns:cx8="http://schemas.microsoft.com/office/drawing/2016/5/14/chartex" xmlns:mc="http://schemas.openxmlformats.org/markup-compatibility/2006" xmlns:aink="http://schemas.microsoft.com/office/drawing/2016/ink" xmlns:am3d="http://schemas.microsoft.com/office/drawing/2017/model3d" xmlns:o="urn:schemas-microsoft-com:office:office" xmlns:oel="http://schemas.microsoft.com/office/2019/extlst" xmlns:r="http://schemas.openxmlformats.org/officeDocument/2006/relationships" xmlns:m="http://schemas.openxmlformats.org/officeDocument/2006/math" xmlns:v="urn:schemas-microsoft-com:vml" xmlns:wp14="http://schemas.microsoft.com/office/word/2010/wordprocessingDrawing" xmlns:wp="http://schemas.openxmlformats.org/drawingml/2006/wordprocessingDrawing" xmlns:w10="urn:schemas-microsoft-com:office:word" xmlns:w="http://schemas.openxmlformats.org/wordprocessingml/2006/main" xmlns:w14="http://schemas.microsoft.com/office/word/2010/wordml" xmlns:w15="http://schemas.microsoft.com/office/word/2012/wordml" xmlns:w16cex="http://schemas.microsoft.com/office/word/2018/wordml/cex" xmlns:w16cid="http://schemas.microsoft.com/office/word/2016/wordml/cid" xmlns:w16="http://schemas.microsoft.com/office/word/2018/wordml" xmlns:w16du="http://schemas.microsoft.com/office/word/2023/wordml/word16du" xmlns:w16sdtdh="http://schemas.microsoft.com/office/word/2020/wordml/sdtdatahash" xmlns:w16se="http://schemas.microsoft.com/office/word/2015/wordml/symex" xmlns:wpg="http://schemas.microsoft.com/office/word/2010/wordprocessingGroup" xmlns:wpi="http://schemas.microsoft.com/office/word/2010/wordprocessingInk" xmlns:wne="http://schemas.microsoft.com/office/word/2006/wordml" xmlns:wps="http://schemas.microsoft.com/office/word/2010/wordprocessingShape" mc:Ignorable="w14 w15 w16se w16cid w16 w16cex w16sdtdh w16du wp14">
   <w:numPicBullet w:numPicBulletId="0">
     <w:pict>
       <v:shapetype id="_x0000_t75" coordsize="21600,21600" o:spt="75" o:preferrelative="t" path="m@4@5l@4@11@9@11@9@5xe" filled="f" stroked="f">
@@ -5074,7 +4932,7 @@
         <v:path o:extrusionok="f" gradientshapeok="t" o:connecttype="rect"/>
         <o:lock v:ext="edit" aspectratio="t"/>
       </v:shapetype>
-      <v:shape id="_x0000_i1048" type="#_x0000_t75" style="width:10.15pt;height:12pt" o:bullet="t">
+      <v:shape id="_x0000_i1039" type="#_x0000_t75" style="width:12.1pt;height:12.65pt" o:bullet="t">
         <v:imagedata r:id="rId1" o:title="BD21302_"/>
       </v:shape>
     </w:pict>
@@ -9336,7 +9194,7 @@
 </file>
 
 <file path=word/styles.xml><?xml version="1.0" encoding="utf-8"?>
-<w:styles xmlns:mc="http://schemas.openxmlformats.org/markup-compatibility/2006" xmlns:r="http://schemas.openxmlformats.org/officeDocument/2006/relationships" xmlns:w="http://schemas.openxmlformats.org/wordprocessingml/2006/main" xmlns:w14="http://schemas.microsoft.com/office/word/2010/wordml" xmlns:w15="http://schemas.microsoft.com/office/word/2012/wordml" xmlns:w16cex="http://schemas.microsoft.com/office/word/2018/wordml/cex" xmlns:w16cid="http://schemas.microsoft.com/office/word/2016/wordml/cid" xmlns:w16="http://schemas.microsoft.com/office/word/2018/wordml" xmlns:w16sdtdh="http://schemas.microsoft.com/office/word/2020/wordml/sdtdatahash" xmlns:w16se="http://schemas.microsoft.com/office/word/2015/wordml/symex" mc:Ignorable="w14 w15 w16se w16cid w16 w16cex w16sdtdh">
+<w:styles xmlns:mc="http://schemas.openxmlformats.org/markup-compatibility/2006" xmlns:r="http://schemas.openxmlformats.org/officeDocument/2006/relationships" xmlns:w="http://schemas.openxmlformats.org/wordprocessingml/2006/main" xmlns:w14="http://schemas.microsoft.com/office/word/2010/wordml" xmlns:w15="http://schemas.microsoft.com/office/word/2012/wordml" xmlns:w16cex="http://schemas.microsoft.com/office/word/2018/wordml/cex" xmlns:w16cid="http://schemas.microsoft.com/office/word/2016/wordml/cid" xmlns:w16="http://schemas.microsoft.com/office/word/2018/wordml" xmlns:w16du="http://schemas.microsoft.com/office/word/2023/wordml/word16du" xmlns:w16sdtdh="http://schemas.microsoft.com/office/word/2020/wordml/sdtdatahash" xmlns:w16se="http://schemas.microsoft.com/office/word/2015/wordml/symex" mc:Ignorable="w14 w15 w16se w16cid w16 w16cex w16sdtdh w16du">
   <w:docDefaults>
     <w:rPrDefault>
       <w:rPr>
@@ -11117,20 +10975,20 @@
 </file>
 
 <file path=customXml/item2.xml><?xml version="1.0" encoding="utf-8"?>
-<p:properties xmlns:p="http://schemas.microsoft.com/office/2006/metadata/properties" xmlns:xsi="http://www.w3.org/2001/XMLSchema-instance" xmlns:pc="http://schemas.microsoft.com/office/infopath/2007/PartnerControls">
-  <documentManagement>
-    <_activity xmlns="a3b421dd-0b9d-456c-abae-f700ae9d640c" xsi:nil="true"/>
-  </documentManagement>
-</p:properties>
-</file>
-
-<file path=customXml/item3.xml><?xml version="1.0" encoding="utf-8"?>
 <?mso-contentType ?>
 <FormTemplates xmlns="http://schemas.microsoft.com/sharepoint/v3/contenttype/forms">
   <Display>DocumentLibraryForm</Display>
   <Edit>DocumentLibraryForm</Edit>
   <New>DocumentLibraryForm</New>
 </FormTemplates>
+</file>
+
+<file path=customXml/item3.xml><?xml version="1.0" encoding="utf-8"?>
+<p:properties xmlns:p="http://schemas.microsoft.com/office/2006/metadata/properties" xmlns:xsi="http://www.w3.org/2001/XMLSchema-instance" xmlns:pc="http://schemas.microsoft.com/office/infopath/2007/PartnerControls">
+  <documentManagement>
+    <_activity xmlns="a3b421dd-0b9d-456c-abae-f700ae9d640c" xsi:nil="true"/>
+  </documentManagement>
+</p:properties>
 </file>
 
 <file path=customXml/itemProps1.xml><?xml version="1.0" encoding="utf-8"?>
@@ -11153,6 +11011,14 @@
 </file>
 
 <file path=customXml/itemProps2.xml><?xml version="1.0" encoding="utf-8"?>
+<ds:datastoreItem xmlns:ds="http://schemas.openxmlformats.org/officeDocument/2006/customXml" ds:itemID="{EE0B3567-DE90-4C45-8B0F-43988F19D05E}">
+  <ds:schemaRefs>
+    <ds:schemaRef ds:uri="http://schemas.microsoft.com/sharepoint/v3/contenttype/forms"/>
+  </ds:schemaRefs>
+</ds:datastoreItem>
+</file>
+
+<file path=customXml/itemProps3.xml><?xml version="1.0" encoding="utf-8"?>
 <ds:datastoreItem xmlns:ds="http://schemas.openxmlformats.org/officeDocument/2006/customXml" ds:itemID="{1F1A8986-BCCD-40C7-865D-6ED5F08C37A7}">
   <ds:schemaRefs>
     <ds:schemaRef ds:uri="http://schemas.microsoft.com/office/2006/metadata/properties"/>
@@ -11160,12 +11026,4 @@
     <ds:schemaRef ds:uri="a3b421dd-0b9d-456c-abae-f700ae9d640c"/>
   </ds:schemaRefs>
 </ds:datastoreItem>
-</file>
-
-<file path=customXml/itemProps3.xml><?xml version="1.0" encoding="utf-8"?>
-<ds:datastoreItem xmlns:ds="http://schemas.openxmlformats.org/officeDocument/2006/customXml" ds:itemID="{EE0B3567-DE90-4C45-8B0F-43988F19D05E}">
-  <ds:schemaRefs>
-    <ds:schemaRef ds:uri="http://schemas.microsoft.com/sharepoint/v3/contenttype/forms"/>
-  </ds:schemaRefs>
-</ds:datastoreItem>
 </file>
</xml_diff>